<commit_message>
add comments and change template & sample data
- Add comments to the jupyter notebook
- Change the template
- Change the sample data format
</commit_message>
<xml_diff>
--- a/inv_template.docx
+++ b/inv_template.docx
@@ -469,6 +469,7 @@
                 <w:lang w:eastAsia="zh-CN"/>
               </w:rPr>
             </w:pPr>
+            <w:proofErr w:type="spellStart"/>
             <w:r>
               <w:rPr>
                 <w:rFonts w:ascii="Segoe UI" w:eastAsia="Segoe UI" w:hAnsi="Segoe UI" w:cs="Segoe UI"/>
@@ -477,6 +478,7 @@
               </w:rPr>
               <w:t>company_name</w:t>
             </w:r>
+            <w:proofErr w:type="spellEnd"/>
           </w:p>
         </w:tc>
       </w:tr>
@@ -1527,6 +1529,7 @@
                 <w:lang w:eastAsia="zh-CN"/>
               </w:rPr>
             </w:pPr>
+            <w:proofErr w:type="spellStart"/>
             <w:r>
               <w:rPr>
                 <w:rFonts w:ascii="Segoe UI" w:eastAsia="Segoe UI" w:hAnsi="Segoe UI" w:cs="Segoe UI"/>
@@ -1536,6 +1539,7 @@
               </w:rPr>
               <w:t>bank_name</w:t>
             </w:r>
+            <w:proofErr w:type="spellEnd"/>
           </w:p>
         </w:tc>
       </w:tr>
@@ -1696,6 +1700,7 @@
                 <w:lang w:eastAsia="zh-CN"/>
               </w:rPr>
             </w:pPr>
+            <w:proofErr w:type="spellStart"/>
             <w:r>
               <w:rPr>
                 <w:rFonts w:ascii="Segoe UI" w:eastAsia="Segoe UI" w:hAnsi="Segoe UI" w:cs="Segoe UI"/>
@@ -1705,6 +1710,7 @@
               </w:rPr>
               <w:t>account_name</w:t>
             </w:r>
+            <w:proofErr w:type="spellEnd"/>
           </w:p>
         </w:tc>
       </w:tr>
@@ -1865,6 +1871,7 @@
                 <w:lang w:eastAsia="zh-CN"/>
               </w:rPr>
             </w:pPr>
+            <w:proofErr w:type="spellStart"/>
             <w:r>
               <w:rPr>
                 <w:rFonts w:ascii="Segoe UI" w:eastAsia="Segoe UI" w:hAnsi="Segoe UI" w:cs="Segoe UI"/>
@@ -1874,6 +1881,7 @@
               </w:rPr>
               <w:t>bank_account_no</w:t>
             </w:r>
+            <w:proofErr w:type="spellEnd"/>
           </w:p>
         </w:tc>
       </w:tr>
@@ -2035,6 +2043,7 @@
                 <w:lang w:eastAsia="zh-CN"/>
               </w:rPr>
             </w:pPr>
+            <w:proofErr w:type="spellStart"/>
             <w:r>
               <w:rPr>
                 <w:rFonts w:ascii="Segoe UI" w:eastAsia="Segoe UI" w:hAnsi="Segoe UI" w:cs="Segoe UI"/>
@@ -2044,6 +2053,7 @@
               </w:rPr>
               <w:t>payment_routing_no</w:t>
             </w:r>
+            <w:proofErr w:type="spellEnd"/>
           </w:p>
         </w:tc>
       </w:tr>
@@ -2186,6 +2196,7 @@
                 <w:lang w:eastAsia="zh-CN"/>
               </w:rPr>
             </w:pPr>
+            <w:proofErr w:type="spellStart"/>
             <w:r>
               <w:rPr>
                 <w:rFonts w:ascii="Segoe UI" w:eastAsia="Segoe UI" w:hAnsi="Segoe UI" w:cs="Segoe UI"/>
@@ -2195,6 +2206,7 @@
               </w:rPr>
               <w:t>aba_no</w:t>
             </w:r>
+            <w:proofErr w:type="spellEnd"/>
           </w:p>
         </w:tc>
       </w:tr>
@@ -2335,6 +2347,7 @@
                 <w:lang w:eastAsia="zh-CN"/>
               </w:rPr>
             </w:pPr>
+            <w:proofErr w:type="spellStart"/>
             <w:r>
               <w:rPr>
                 <w:rFonts w:ascii="Segoe UI" w:eastAsia="Segoe UI" w:hAnsi="Segoe UI" w:cs="Segoe UI"/>
@@ -2344,6 +2357,7 @@
               </w:rPr>
               <w:t>swift_code</w:t>
             </w:r>
+            <w:proofErr w:type="spellEnd"/>
           </w:p>
         </w:tc>
       </w:tr>
@@ -7507,18 +7521,21 @@
               <w:jc w:val="right"/>
               <w:rPr>
                 <w:rFonts w:ascii="Segoe UI" w:eastAsia="Segoe UI" w:hAnsi="Segoe UI" w:cs="Segoe UI"/>
-                <w:color w:val="000000"/>
-                <w:lang w:eastAsia="zh-CN"/>
-              </w:rPr>
-            </w:pPr>
-            <w:r>
-              <w:rPr>
-                <w:rFonts w:ascii="Segoe UI" w:eastAsia="Arial" w:hAnsi="Segoe UI" w:cs="Segoe UI"/>
                 <w:b/>
-                <w:color w:val="000000"/>
-                <w:lang w:eastAsia="zh-CN"/>
-              </w:rPr>
-              <w:t>FINAL_AMOUNT</w:t>
+                <w:bCs/>
+                <w:color w:val="000000"/>
+                <w:lang w:eastAsia="zh-CN"/>
+              </w:rPr>
+            </w:pPr>
+            <w:r>
+              <w:rPr>
+                <w:rFonts w:ascii="Segoe UI" w:eastAsia="Segoe UI" w:hAnsi="Segoe UI" w:cs="Segoe UI"/>
+                <w:b/>
+                <w:bCs/>
+                <w:color w:val="000000"/>
+                <w:lang w:eastAsia="zh-CN"/>
+              </w:rPr>
+              <w:t>TOTAL_AMOUNT</w:t>
             </w:r>
           </w:p>
         </w:tc>

</xml_diff>